<commit_message>
added the answer notebook ppt and report for gthe final project
</commit_message>
<xml_diff>
--- a/IBM Capstone.docx
+++ b/IBM Capstone.docx
@@ -179,9 +179,19 @@
         <w:pStyle w:val="NoSpacing"/>
         <w:jc w:val="center"/>
       </w:pPr>
-      <w:r>
-        <w:t>Vinay Kumar Makina</w:t>
-      </w:r>
+      <w:proofErr w:type="spellStart"/>
+      <w:r>
+        <w:t>Vinay</w:t>
+      </w:r>
+      <w:proofErr w:type="spellEnd"/>
+      <w:r>
+        <w:t xml:space="preserve"> Kumar </w:t>
+      </w:r>
+      <w:proofErr w:type="spellStart"/>
+      <w:r>
+        <w:t>Makina</w:t>
+      </w:r>
+      <w:proofErr w:type="spellEnd"/>
     </w:p>
     <w:p>
       <w:pPr>
@@ -197,9 +207,11 @@
         <w:pStyle w:val="NoSpacing"/>
         <w:jc w:val="center"/>
       </w:pPr>
+      <w:proofErr w:type="spellStart"/>
       <w:r>
         <w:t>Coursera</w:t>
       </w:r>
+      <w:proofErr w:type="spellEnd"/>
     </w:p>
     <w:p>
       <w:pPr>
@@ -1539,6 +1551,7 @@
           <w:szCs w:val="21"/>
         </w:rPr>
       </w:pPr>
+      <w:proofErr w:type="gramStart"/>
       <w:r>
         <w:rPr>
           <w:rFonts w:ascii="Helvetica" w:hAnsi="Helvetica" w:cs="Helvetica"/>
@@ -1566,6 +1579,7 @@
         </w:rPr>
         <w:t xml:space="preserve"> to open an Asian restaurant in Toronto Canada.</w:t>
       </w:r>
+      <w:proofErr w:type="gramEnd"/>
     </w:p>
     <w:p>
       <w:pPr>
@@ -1622,8 +1636,9 @@
           <w:sz w:val="21"/>
           <w:szCs w:val="21"/>
         </w:rPr>
-        <w:t>To solve this problem,  we</w:t>
-      </w:r>
+        <w:t>To solve this problem</w:t>
+      </w:r>
+      <w:proofErr w:type="gramStart"/>
       <w:r>
         <w:rPr>
           <w:rFonts w:ascii="Helvetica" w:eastAsia="Times New Roman" w:hAnsi="Helvetica" w:cs="Helvetica"/>
@@ -1631,8 +1646,9 @@
           <w:sz w:val="21"/>
           <w:szCs w:val="21"/>
         </w:rPr>
-        <w:t xml:space="preserve"> need the location related data of the existing Asian restaurants. As this data is not available</w:t>
-      </w:r>
+        <w:t>,  we</w:t>
+      </w:r>
+      <w:proofErr w:type="gramEnd"/>
       <w:r>
         <w:rPr>
           <w:rFonts w:ascii="Helvetica" w:eastAsia="Times New Roman" w:hAnsi="Helvetica" w:cs="Helvetica"/>
@@ -1640,7 +1656,7 @@
           <w:sz w:val="21"/>
           <w:szCs w:val="21"/>
         </w:rPr>
-        <w:t xml:space="preserve"> </w:t>
+        <w:t xml:space="preserve"> need the location related data of the existing Asian restaurants. As this data is not available</w:t>
       </w:r>
       <w:r>
         <w:rPr>
@@ -1649,18 +1665,27 @@
           <w:sz w:val="21"/>
           <w:szCs w:val="21"/>
         </w:rPr>
-        <w:t>directly we need to use/join the 3 below data sets.</w:t>
-      </w:r>
-    </w:p>
-    <w:p>
-      <w:pPr>
-        <w:pStyle w:val="NoSpacing"/>
+        <w:t xml:space="preserve"> </w:t>
+      </w:r>
+      <w:r>
         <w:rPr>
           <w:rFonts w:ascii="Helvetica" w:eastAsia="Times New Roman" w:hAnsi="Helvetica" w:cs="Helvetica"/>
           <w:color w:val="000000"/>
           <w:sz w:val="21"/>
           <w:szCs w:val="21"/>
         </w:rPr>
+        <w:t>directly we need to use/join the 3 below data sets.</w:t>
+      </w:r>
+    </w:p>
+    <w:p>
+      <w:pPr>
+        <w:pStyle w:val="NoSpacing"/>
+        <w:rPr>
+          <w:rFonts w:ascii="Helvetica" w:eastAsia="Times New Roman" w:hAnsi="Helvetica" w:cs="Helvetica"/>
+          <w:color w:val="000000"/>
+          <w:sz w:val="21"/>
+          <w:szCs w:val="21"/>
+        </w:rPr>
       </w:pPr>
     </w:p>
     <w:p>
@@ -1956,6 +1981,12 @@
         </w:rPr>
       </w:pPr>
       <w:bookmarkStart w:id="5" w:name="_Toc31479590"/>
+      <w:r>
+        <w:rPr>
+          <w:rFonts w:eastAsia="Times New Roman"/>
+        </w:rPr>
+        <w:t xml:space="preserve">Introduction / </w:t>
+      </w:r>
       <w:r>
         <w:rPr>
           <w:rFonts w:eastAsia="Times New Roman"/>
@@ -2404,7 +2435,15 @@
         <w:pStyle w:val="NoSpacing"/>
       </w:pPr>
       <w:r>
-        <w:t>From cluster 1 these are the list of neighborhoods.(Marked Red in the figure)</w:t>
+        <w:t>From cluster 1 these are the list of neighborhoods</w:t>
+      </w:r>
+      <w:proofErr w:type="gramStart"/>
+      <w:r>
+        <w:t>.(</w:t>
+      </w:r>
+      <w:proofErr w:type="gramEnd"/>
+      <w:r>
+        <w:t>Marked Red in the figure)</w:t>
       </w:r>
     </w:p>
     <w:p>
@@ -2485,6 +2524,69 @@
           <w:rFonts w:eastAsia="Times New Roman"/>
         </w:rPr>
         <w:lastRenderedPageBreak/>
+        <w:t>Conclusion</w:t>
+      </w:r>
+    </w:p>
+    <w:p>
+      <w:pPr>
+        <w:pStyle w:val="Heading4"/>
+        <w:shd w:val="clear" w:color="auto" w:fill="FFFFFF"/>
+        <w:spacing w:before="240"/>
+        <w:rPr>
+          <w:rFonts w:asciiTheme="minorHAnsi" w:eastAsiaTheme="minorHAnsi" w:hAnsiTheme="minorHAnsi" w:cstheme="minorBidi"/>
+          <w:b w:val="0"/>
+          <w:bCs w:val="0"/>
+          <w:i w:val="0"/>
+          <w:iCs w:val="0"/>
+          <w:color w:val="auto"/>
+        </w:rPr>
+      </w:pPr>
+      <w:r>
+        <w:rPr>
+          <w:rFonts w:asciiTheme="minorHAnsi" w:eastAsiaTheme="minorHAnsi" w:hAnsiTheme="minorHAnsi" w:cstheme="minorBidi"/>
+          <w:b w:val="0"/>
+          <w:bCs w:val="0"/>
+          <w:i w:val="0"/>
+          <w:iCs w:val="0"/>
+          <w:color w:val="auto"/>
+        </w:rPr>
+        <w:t>Looking at the resultant clusters it is clear that Cluster 1 is the group of the neighborhoods with high popularity for Asian food so the recommendation is to open an Asian restaurant at those locations.</w:t>
+      </w:r>
+    </w:p>
+    <w:p>
+      <w:pPr>
+        <w:pStyle w:val="NormalWeb"/>
+        <w:shd w:val="clear" w:color="auto" w:fill="FFFFFF"/>
+        <w:spacing w:before="0" w:beforeAutospacing="0" w:after="0" w:afterAutospacing="0"/>
+        <w:rPr>
+          <w:rFonts w:asciiTheme="minorHAnsi" w:eastAsiaTheme="minorHAnsi" w:hAnsiTheme="minorHAnsi" w:cstheme="minorBidi"/>
+          <w:color w:val="00B0F0"/>
+          <w:sz w:val="22"/>
+          <w:szCs w:val="22"/>
+        </w:rPr>
+      </w:pPr>
+      <w:r>
+        <w:rPr>
+          <w:rFonts w:asciiTheme="minorHAnsi" w:eastAsiaTheme="minorHAnsi" w:hAnsiTheme="minorHAnsi" w:cstheme="minorBidi"/>
+          <w:color w:val="00B0F0"/>
+          <w:sz w:val="22"/>
+          <w:szCs w:val="22"/>
+        </w:rPr>
+        <w:t>Adelaide, King, Richmond, Central Bay Street, Chinatown, Grange Park, Kensington Market, Church and Wellesley, First Canadian Place, Underground city</w:t>
+      </w:r>
+    </w:p>
+    <w:p/>
+    <w:p>
+      <w:pPr>
+        <w:pStyle w:val="Heading1"/>
+        <w:rPr>
+          <w:rFonts w:eastAsia="Times New Roman"/>
+        </w:rPr>
+      </w:pPr>
+      <w:r>
+        <w:rPr>
+          <w:rFonts w:eastAsia="Times New Roman"/>
+        </w:rPr>
         <w:t>Recommendations</w:t>
       </w:r>
       <w:bookmarkEnd w:id="13"/>
@@ -2565,6 +2667,7 @@
         <w:pStyle w:val="NoSpacing"/>
       </w:pPr>
       <w:bookmarkStart w:id="14" w:name="_Toc31479599"/>
+      <w:proofErr w:type="gramStart"/>
       <w:r>
         <w:rPr>
           <w:rStyle w:val="Heading1Char"/>
@@ -2572,8 +2675,12 @@
         <w:t>References.</w:t>
       </w:r>
       <w:bookmarkEnd w:id="14"/>
+      <w:proofErr w:type="gramEnd"/>
       <w:r>
         <w:br/>
+      </w:r>
+      <w:proofErr w:type="gramStart"/>
+      <w:r>
         <w:t>W</w:t>
       </w:r>
       <w:r>
@@ -2582,22 +2689,27 @@
       <w:r>
         <w:t>details.</w:t>
       </w:r>
-    </w:p>
-    <w:p>
-      <w:pPr>
-        <w:pStyle w:val="NoSpacing"/>
-      </w:pPr>
+      <w:proofErr w:type="gramEnd"/>
+    </w:p>
+    <w:p>
+      <w:pPr>
+        <w:pStyle w:val="NoSpacing"/>
+      </w:pPr>
+      <w:proofErr w:type="gramStart"/>
       <w:r>
         <w:t>Geospatial data for location details.</w:t>
       </w:r>
-    </w:p>
-    <w:p>
-      <w:pPr>
-        <w:pStyle w:val="NoSpacing"/>
-      </w:pPr>
+      <w:proofErr w:type="gramEnd"/>
+    </w:p>
+    <w:p>
+      <w:pPr>
+        <w:pStyle w:val="NoSpacing"/>
+      </w:pPr>
+      <w:proofErr w:type="gramStart"/>
       <w:r>
         <w:t>Foursquare API for venue details.</w:t>
       </w:r>
+      <w:proofErr w:type="gramEnd"/>
     </w:p>
     <w:p>
       <w:pPr>
@@ -2856,6 +2968,31 @@
       <w:szCs w:val="27"/>
     </w:rPr>
   </w:style>
+  <w:style w:type="paragraph" w:styleId="Heading4">
+    <w:name w:val="heading 4"/>
+    <w:basedOn w:val="Normal"/>
+    <w:next w:val="Normal"/>
+    <w:link w:val="Heading4Char"/>
+    <w:uiPriority w:val="9"/>
+    <w:semiHidden/>
+    <w:unhideWhenUsed/>
+    <w:qFormat/>
+    <w:rsid w:val="0056528B"/>
+    <w:pPr>
+      <w:keepNext/>
+      <w:keepLines/>
+      <w:spacing w:before="200" w:after="0"/>
+      <w:outlineLvl w:val="3"/>
+    </w:pPr>
+    <w:rPr>
+      <w:rFonts w:asciiTheme="majorHAnsi" w:eastAsiaTheme="majorEastAsia" w:hAnsiTheme="majorHAnsi" w:cstheme="majorBidi"/>
+      <w:b/>
+      <w:bCs/>
+      <w:i/>
+      <w:iCs/>
+      <w:color w:val="5B9BD5" w:themeColor="accent1"/>
+    </w:rPr>
+  </w:style>
   <w:style w:type="character" w:default="1" w:styleId="DefaultParagraphFont">
     <w:name w:val="Default Paragraph Font"/>
     <w:uiPriority w:val="1"/>
@@ -3031,6 +3168,22 @@
     <w:rPr>
       <w:color w:val="0563C1" w:themeColor="hyperlink"/>
       <w:u w:val="single"/>
+    </w:rPr>
+  </w:style>
+  <w:style w:type="character" w:customStyle="1" w:styleId="Heading4Char">
+    <w:name w:val="Heading 4 Char"/>
+    <w:basedOn w:val="DefaultParagraphFont"/>
+    <w:link w:val="Heading4"/>
+    <w:uiPriority w:val="9"/>
+    <w:semiHidden/>
+    <w:rsid w:val="0056528B"/>
+    <w:rPr>
+      <w:rFonts w:asciiTheme="majorHAnsi" w:eastAsiaTheme="majorEastAsia" w:hAnsiTheme="majorHAnsi" w:cstheme="majorBidi"/>
+      <w:b/>
+      <w:bCs/>
+      <w:i/>
+      <w:iCs/>
+      <w:color w:val="5B9BD5" w:themeColor="accent1"/>
     </w:rPr>
   </w:style>
 </w:styles>
@@ -3325,7 +3478,7 @@
   <a:extraClrSchemeLst/>
   <a:extLst>
     <a:ext uri="{05A4C25C-085E-4340-85A3-A5531E510DB2}">
-      <thm15:themeFamily xmlns:thm15="http://schemas.microsoft.com/office/thememl/2012/main" xmlns="" name="Office Theme" id="{62F939B6-93AF-4DB8-9C6B-D6C7DFDC589F}" vid="{4A3C46E8-61CC-4603-A589-7422A47A8E4A}"/>
+      <thm15:themeFamily xmlns="" xmlns:thm15="http://schemas.microsoft.com/office/thememl/2012/main" name="Office Theme" id="{62F939B6-93AF-4DB8-9C6B-D6C7DFDC589F}" vid="{4A3C46E8-61CC-4603-A589-7422A47A8E4A}"/>
     </a:ext>
   </a:extLst>
 </a:theme>

</xml_diff>